<commit_message>
edited the word file a bit
</commit_message>
<xml_diff>
--- a/הפרוייקט/קובץ תשובת המרצה לעבודה 16.docx
+++ b/הפרוייקט/קובץ תשובת המרצה לעבודה 16.docx
@@ -11479,14 +11479,20 @@
       <w:pPr>
         <w:ind w:left="412" w:firstLine="0"/>
         <w:rPr>
+          <w:b/>
+          <w:bCs/>
           <w:sz w:val="24"/>
           <w:szCs w:val="24"/>
-        </w:rPr>
-      </w:pPr>
-      <w:r>
-        <w:rPr>
+          <w:u w:val="single"/>
+        </w:rPr>
+      </w:pPr>
+      <w:r>
+        <w:rPr>
+          <w:b/>
+          <w:bCs/>
           <w:sz w:val="24"/>
           <w:szCs w:val="24"/>
+          <w:u w:val="single"/>
           <w:rtl/>
         </w:rPr>
         <w:t>עמוד רישום כמשתמש</w:t>
@@ -11659,10 +11665,10 @@
           <w:lang w:val="en-GB" w:eastAsia="en-GB" w:bidi="ar-SA"/>
         </w:rPr>
         <w:drawing>
-          <wp:inline distT="0" distB="0" distL="0" distR="0" wp14:anchorId="6B1B4482" wp14:editId="2D80B974">
-            <wp:extent cx="5906770" cy="3691890"/>
-            <wp:effectExtent l="0" t="0" r="0" b="3810"/>
-            <wp:docPr id="9" name="Picture 9"/>
+          <wp:inline distT="0" distB="0" distL="0" distR="0" wp14:anchorId="7F02FF12" wp14:editId="6857D2D0">
+            <wp:extent cx="5377534" cy="3556000"/>
+            <wp:effectExtent l="0" t="0" r="0" b="6350"/>
+            <wp:docPr id="2" name="Picture 2"/>
             <wp:cNvGraphicFramePr>
               <a:graphicFrameLocks xmlns:a="http://schemas.openxmlformats.org/drawingml/2006/main" noChangeAspect="1"/>
             </wp:cNvGraphicFramePr>
@@ -11682,7 +11688,7 @@
                   <pic:spPr>
                     <a:xfrm>
                       <a:off x="0" y="0"/>
-                      <a:ext cx="5906770" cy="3691890"/>
+                      <a:ext cx="5484863" cy="3626973"/>
                     </a:xfrm>
                     <a:prstGeom prst="rect">
                       <a:avLst/>
@@ -11914,18 +11920,15 @@
       </w:pPr>
       <w:r>
         <w:rPr>
-          <w:rFonts w:cs="Times New Roman"/>
-          <w:noProof/>
           <w:sz w:val="24"/>
           <w:szCs w:val="24"/>
           <w:rtl/>
-          <w:lang w:val="en-GB" w:eastAsia="en-GB" w:bidi="ar-SA"/>
         </w:rPr>
         <w:drawing>
-          <wp:inline distT="0" distB="0" distL="0" distR="0" wp14:anchorId="605EFE2A" wp14:editId="6157453E">
+          <wp:inline distT="0" distB="0" distL="0" distR="0" wp14:anchorId="31C88983" wp14:editId="17A6DAC8">
             <wp:extent cx="5906770" cy="3691890"/>
             <wp:effectExtent l="0" t="0" r="0" b="3810"/>
-            <wp:docPr id="7" name="Picture 7"/>
+            <wp:docPr id="11" name="Picture 11"/>
             <wp:cNvGraphicFramePr>
               <a:graphicFrameLocks xmlns:a="http://schemas.openxmlformats.org/drawingml/2006/main" noChangeAspect="1"/>
             </wp:cNvGraphicFramePr>
@@ -12091,7 +12094,6 @@
       <w:pPr>
         <w:ind w:left="709" w:firstLine="0"/>
         <w:rPr>
-          <w:rFonts w:hint="cs"/>
           <w:bCs/>
           <w:sz w:val="24"/>
           <w:szCs w:val="24"/>
@@ -12102,10 +12104,12 @@
       <w:r>
         <w:rPr>
           <w:bCs/>
+          <w:noProof/>
           <w:sz w:val="24"/>
           <w:szCs w:val="24"/>
           <w:u w:val="single"/>
           <w:rtl/>
+          <w:lang w:val="en-GB" w:eastAsia="en-GB" w:bidi="ar-SA"/>
         </w:rPr>
         <w:drawing>
           <wp:inline distT="0" distB="0" distL="0" distR="0" wp14:anchorId="5CC2D7E2" wp14:editId="527BA9B3">
@@ -12150,7 +12154,6 @@
         <w:rPr>
           <w:sz w:val="24"/>
           <w:szCs w:val="24"/>
-          <w:rtl/>
         </w:rPr>
       </w:pPr>
     </w:p>
@@ -12163,10 +12166,12 @@
           <w:sz w:val="24"/>
           <w:szCs w:val="24"/>
           <w:u w:val="single"/>
-        </w:rPr>
-      </w:pPr>
-      <w:r>
-        <w:rPr>
+          <w:rtl/>
+        </w:rPr>
+      </w:pPr>
+      <w:r>
+        <w:rPr>
+          <w:rFonts w:hint="cs"/>
           <w:b/>
           <w:bCs/>
           <w:sz w:val="24"/>
@@ -12174,39 +12179,36 @@
           <w:u w:val="single"/>
           <w:rtl/>
         </w:rPr>
-        <w:t>עמוד רמת שימוש במשאבי מחשב</w:t>
+        <w:t>ממשק דוחות</w:t>
       </w:r>
     </w:p>
     <w:p>
       <w:pPr>
         <w:ind w:left="709" w:firstLine="0"/>
         <w:rPr>
-          <w:noProof/>
-          <w:lang w:val="en-GB" w:eastAsia="en-GB" w:bidi="ar-SA"/>
-        </w:rPr>
-      </w:pPr>
-    </w:p>
-    <w:p>
-      <w:pPr>
-        <w:ind w:left="709" w:firstLine="0"/>
-        <w:rPr>
-          <w:noProof/>
-          <w:rtl/>
-          <w:lang w:val="en-GB" w:eastAsia="en-GB" w:bidi="ar-SA"/>
-        </w:rPr>
-      </w:pPr>
-      <w:r>
-        <w:rPr>
-          <w:rFonts w:cs="Times New Roman"/>
-          <w:noProof/>
-          <w:rtl/>
-          <w:lang w:val="en-GB" w:eastAsia="en-GB" w:bidi="ar-SA"/>
+          <w:rFonts w:hint="cs"/>
+          <w:b/>
+          <w:bCs/>
+          <w:sz w:val="24"/>
+          <w:szCs w:val="24"/>
+          <w:u w:val="single"/>
+          <w:rtl/>
+        </w:rPr>
+      </w:pPr>
+      <w:r>
+        <w:rPr>
+          <w:b/>
+          <w:bCs/>
+          <w:sz w:val="24"/>
+          <w:szCs w:val="24"/>
+          <w:u w:val="single"/>
+          <w:rtl/>
         </w:rPr>
         <w:drawing>
-          <wp:inline distT="0" distB="0" distL="0" distR="0" wp14:anchorId="23CA246E" wp14:editId="621F389F">
-            <wp:extent cx="5906770" cy="3691890"/>
-            <wp:effectExtent l="0" t="0" r="0" b="3810"/>
-            <wp:docPr id="8" name="Picture 8"/>
+          <wp:inline distT="0" distB="0" distL="0" distR="0" wp14:anchorId="2EB2C208" wp14:editId="6826D2DC">
+            <wp:extent cx="5906770" cy="4373245"/>
+            <wp:effectExtent l="0" t="0" r="0" b="8255"/>
+            <wp:docPr id="6" name="Picture 6"/>
             <wp:cNvGraphicFramePr>
               <a:graphicFrameLocks xmlns:a="http://schemas.openxmlformats.org/drawingml/2006/main" noChangeAspect="1"/>
             </wp:cNvGraphicFramePr>
@@ -12226,6 +12228,240 @@
                   <pic:spPr>
                     <a:xfrm>
                       <a:off x="0" y="0"/>
+                      <a:ext cx="5906770" cy="4373245"/>
+                    </a:xfrm>
+                    <a:prstGeom prst="rect">
+                      <a:avLst/>
+                    </a:prstGeom>
+                  </pic:spPr>
+                </pic:pic>
+              </a:graphicData>
+            </a:graphic>
+          </wp:inline>
+        </w:drawing>
+      </w:r>
+    </w:p>
+    <w:p>
+      <w:pPr>
+        <w:ind w:left="709" w:firstLine="0"/>
+        <w:rPr>
+          <w:b/>
+          <w:bCs/>
+          <w:sz w:val="24"/>
+          <w:szCs w:val="24"/>
+          <w:u w:val="single"/>
+          <w:rtl/>
+        </w:rPr>
+      </w:pPr>
+    </w:p>
+    <w:p>
+      <w:pPr>
+        <w:ind w:left="709" w:firstLine="0"/>
+        <w:rPr>
+          <w:b/>
+          <w:bCs/>
+          <w:sz w:val="24"/>
+          <w:szCs w:val="24"/>
+          <w:u w:val="single"/>
+          <w:rtl/>
+        </w:rPr>
+      </w:pPr>
+    </w:p>
+    <w:p>
+      <w:pPr>
+        <w:ind w:left="709" w:firstLine="0"/>
+        <w:rPr>
+          <w:b/>
+          <w:bCs/>
+          <w:sz w:val="24"/>
+          <w:szCs w:val="24"/>
+          <w:u w:val="single"/>
+          <w:rtl/>
+        </w:rPr>
+      </w:pPr>
+    </w:p>
+    <w:p>
+      <w:pPr>
+        <w:ind w:left="709" w:firstLine="0"/>
+        <w:rPr>
+          <w:b/>
+          <w:bCs/>
+          <w:sz w:val="24"/>
+          <w:szCs w:val="24"/>
+          <w:u w:val="single"/>
+          <w:rtl/>
+        </w:rPr>
+      </w:pPr>
+    </w:p>
+    <w:p>
+      <w:pPr>
+        <w:ind w:left="709" w:firstLine="0"/>
+        <w:rPr>
+          <w:b/>
+          <w:bCs/>
+          <w:sz w:val="24"/>
+          <w:szCs w:val="24"/>
+          <w:u w:val="single"/>
+          <w:rtl/>
+        </w:rPr>
+      </w:pPr>
+    </w:p>
+    <w:p>
+      <w:pPr>
+        <w:ind w:left="709" w:firstLine="0"/>
+        <w:rPr>
+          <w:b/>
+          <w:bCs/>
+          <w:sz w:val="24"/>
+          <w:szCs w:val="24"/>
+          <w:u w:val="single"/>
+          <w:rtl/>
+        </w:rPr>
+      </w:pPr>
+      <w:r>
+        <w:rPr>
+          <w:rFonts w:hint="cs"/>
+          <w:b/>
+          <w:bCs/>
+          <w:sz w:val="24"/>
+          <w:szCs w:val="24"/>
+          <w:u w:val="single"/>
+          <w:rtl/>
+        </w:rPr>
+        <w:lastRenderedPageBreak/>
+        <w:t>ממשק דוחות (יצירת דו"ח)</w:t>
+      </w:r>
+    </w:p>
+    <w:p>
+      <w:pPr>
+        <w:ind w:left="709" w:firstLine="0"/>
+        <w:rPr>
+          <w:b/>
+          <w:bCs/>
+          <w:sz w:val="24"/>
+          <w:szCs w:val="24"/>
+          <w:u w:val="single"/>
+          <w:rtl/>
+        </w:rPr>
+      </w:pPr>
+      <w:r>
+        <w:rPr>
+          <w:b/>
+          <w:bCs/>
+          <w:sz w:val="24"/>
+          <w:szCs w:val="24"/>
+          <w:u w:val="single"/>
+          <w:rtl/>
+        </w:rPr>
+        <w:drawing>
+          <wp:inline distT="0" distB="0" distL="0" distR="0" wp14:anchorId="5F52613A" wp14:editId="55828454">
+            <wp:extent cx="5906770" cy="4397375"/>
+            <wp:effectExtent l="0" t="0" r="0" b="3175"/>
+            <wp:docPr id="9" name="Picture 9"/>
+            <wp:cNvGraphicFramePr>
+              <a:graphicFrameLocks xmlns:a="http://schemas.openxmlformats.org/drawingml/2006/main" noChangeAspect="1"/>
+            </wp:cNvGraphicFramePr>
+            <a:graphic xmlns:a="http://schemas.openxmlformats.org/drawingml/2006/main">
+              <a:graphicData uri="http://schemas.openxmlformats.org/drawingml/2006/picture">
+                <pic:pic xmlns:pic="http://schemas.openxmlformats.org/drawingml/2006/picture">
+                  <pic:nvPicPr>
+                    <pic:cNvPr id="1" name=""/>
+                    <pic:cNvPicPr/>
+                  </pic:nvPicPr>
+                  <pic:blipFill>
+                    <a:blip r:embed="rId16"/>
+                    <a:stretch>
+                      <a:fillRect/>
+                    </a:stretch>
+                  </pic:blipFill>
+                  <pic:spPr>
+                    <a:xfrm>
+                      <a:off x="0" y="0"/>
+                      <a:ext cx="5906770" cy="4397375"/>
+                    </a:xfrm>
+                    <a:prstGeom prst="rect">
+                      <a:avLst/>
+                    </a:prstGeom>
+                  </pic:spPr>
+                </pic:pic>
+              </a:graphicData>
+            </a:graphic>
+          </wp:inline>
+        </w:drawing>
+      </w:r>
+    </w:p>
+    <w:p>
+      <w:pPr>
+        <w:ind w:left="709" w:firstLine="0"/>
+        <w:rPr>
+          <w:b/>
+          <w:bCs/>
+          <w:sz w:val="24"/>
+          <w:szCs w:val="24"/>
+          <w:u w:val="single"/>
+        </w:rPr>
+      </w:pPr>
+      <w:r>
+        <w:rPr>
+          <w:b/>
+          <w:bCs/>
+          <w:sz w:val="24"/>
+          <w:szCs w:val="24"/>
+          <w:u w:val="single"/>
+          <w:rtl/>
+        </w:rPr>
+        <w:t>עמוד רמת שימוש במשאבי מחשב</w:t>
+      </w:r>
+    </w:p>
+    <w:p>
+      <w:pPr>
+        <w:ind w:left="709" w:firstLine="0"/>
+        <w:rPr>
+          <w:noProof/>
+          <w:lang w:val="en-GB" w:eastAsia="en-GB" w:bidi="ar-SA"/>
+        </w:rPr>
+      </w:pPr>
+    </w:p>
+    <w:p>
+      <w:pPr>
+        <w:ind w:left="709" w:firstLine="0"/>
+        <w:rPr>
+          <w:noProof/>
+          <w:rtl/>
+          <w:lang w:val="en-GB" w:eastAsia="en-GB" w:bidi="ar-SA"/>
+        </w:rPr>
+      </w:pPr>
+      <w:r>
+        <w:rPr>
+          <w:rFonts w:cs="Times New Roman"/>
+          <w:noProof/>
+          <w:rtl/>
+          <w:lang w:val="en-GB" w:eastAsia="en-GB" w:bidi="ar-SA"/>
+        </w:rPr>
+        <w:drawing>
+          <wp:inline distT="0" distB="0" distL="0" distR="0" wp14:anchorId="23CA246E" wp14:editId="621F389F">
+            <wp:extent cx="5906770" cy="3691890"/>
+            <wp:effectExtent l="0" t="0" r="0" b="3810"/>
+            <wp:docPr id="8" name="Picture 8"/>
+            <wp:cNvGraphicFramePr>
+              <a:graphicFrameLocks xmlns:a="http://schemas.openxmlformats.org/drawingml/2006/main" noChangeAspect="1"/>
+            </wp:cNvGraphicFramePr>
+            <a:graphic xmlns:a="http://schemas.openxmlformats.org/drawingml/2006/main">
+              <a:graphicData uri="http://schemas.openxmlformats.org/drawingml/2006/picture">
+                <pic:pic xmlns:pic="http://schemas.openxmlformats.org/drawingml/2006/picture">
+                  <pic:nvPicPr>
+                    <pic:cNvPr id="1" name=""/>
+                    <pic:cNvPicPr/>
+                  </pic:nvPicPr>
+                  <pic:blipFill>
+                    <a:blip r:embed="rId17"/>
+                    <a:stretch>
+                      <a:fillRect/>
+                    </a:stretch>
+                  </pic:blipFill>
+                  <pic:spPr>
+                    <a:xfrm>
+                      <a:off x="0" y="0"/>
                       <a:ext cx="5906770" cy="3691890"/>
                     </a:xfrm>
                     <a:prstGeom prst="rect">
@@ -12333,6 +12569,7 @@
           <w:highlight w:val="yellow"/>
           <w:rtl/>
         </w:rPr>
+        <w:lastRenderedPageBreak/>
         <w:t xml:space="preserve">לפעם הבאה להוסיף </w:t>
       </w:r>
       <w:r>
@@ -12448,8 +12685,6 @@
       <w:pPr>
         <w:pStyle w:val="ListParagraph"/>
       </w:pPr>
-      <w:bookmarkStart w:id="0" w:name="_GoBack"/>
-      <w:bookmarkEnd w:id="0"/>
       <w:r>
         <w:rPr>
           <w:noProof/>
@@ -12471,7 +12706,7 @@
                     <pic:cNvPicPr/>
                   </pic:nvPicPr>
                   <pic:blipFill>
-                    <a:blip r:embed="rId16">
+                    <a:blip r:embed="rId18">
                       <a:extLst>
                         <a:ext uri="{28A0092B-C50C-407E-A947-70E740481C1C}">
                           <a14:useLocalDpi xmlns:a14="http://schemas.microsoft.com/office/drawing/2010/main" val="0"/>
@@ -12590,7 +12825,12 @@
         <w:pStyle w:val="Heading2"/>
       </w:pPr>
       <w:r>
-        <w:t xml:space="preserve"> Use Case</w:t>
+        <w:t xml:space="preserve"> Use C</w:t>
+      </w:r>
+      <w:bookmarkStart w:id="0" w:name="_GoBack"/>
+      <w:bookmarkEnd w:id="0"/>
+      <w:r>
+        <w:t>ase</w:t>
       </w:r>
     </w:p>
     <w:p>
@@ -12622,7 +12862,7 @@
                     <pic:cNvPicPr/>
                   </pic:nvPicPr>
                   <pic:blipFill>
-                    <a:blip r:embed="rId17">
+                    <a:blip r:embed="rId19">
                       <a:extLst>
                         <a:ext uri="{28A0092B-C50C-407E-A947-70E740481C1C}">
                           <a14:useLocalDpi xmlns:a14="http://schemas.microsoft.com/office/drawing/2010/main" val="0"/>
@@ -14166,9 +14406,9 @@
       </w:pPr>
     </w:p>
     <w:sectPr>
-      <w:footerReference w:type="even" r:id="rId18"/>
-      <w:footerReference w:type="default" r:id="rId19"/>
-      <w:footerReference w:type="first" r:id="rId20"/>
+      <w:footerReference w:type="even" r:id="rId20"/>
+      <w:footerReference w:type="default" r:id="rId21"/>
+      <w:footerReference w:type="first" r:id="rId22"/>
       <w:pgSz w:w="11906" w:h="16841"/>
       <w:pgMar w:top="724" w:right="1462" w:bottom="289" w:left="1142" w:header="720" w:footer="720" w:gutter="0"/>
       <w:cols w:space="720"/>
@@ -21346,7 +21586,7 @@
 </file>
 
 <file path=customXml/itemProps1.xml><?xml version="1.0" encoding="utf-8"?>
-<ds:datastoreItem xmlns:ds="http://schemas.openxmlformats.org/officeDocument/2006/customXml" ds:itemID="{F21A1638-1E9F-476F-B7B7-A6FE6689060F}">
+<ds:datastoreItem xmlns:ds="http://schemas.openxmlformats.org/officeDocument/2006/customXml" ds:itemID="{0AF90DC4-5E31-4303-B1B1-AD9DC2219F46}">
   <ds:schemaRefs>
     <ds:schemaRef ds:uri="http://schemas.openxmlformats.org/officeDocument/2006/bibliography"/>
   </ds:schemaRefs>

</xml_diff>